<commit_message>
revise the name of the actor to Volunteer
</commit_message>
<xml_diff>
--- a/use_cases/6.봉사예약.docx
+++ b/use_cases/6.봉사예약.docx
@@ -31,8 +31,8 @@
         <w:tblLook w:val="04A0" w:firstRow="1" w:lastRow="0" w:firstColumn="1" w:lastColumn="0" w:noHBand="0" w:noVBand="1"/>
       </w:tblPr>
       <w:tblGrid>
-        <w:gridCol w:w="1140"/>
-        <w:gridCol w:w="7876"/>
+        <w:gridCol w:w="1132"/>
+        <w:gridCol w:w="7884"/>
       </w:tblGrid>
       <w:tr>
         <w:tc>
@@ -112,10 +112,17 @@
             </w:pPr>
             <w:r>
               <w:rPr>
-                <w:rFonts w:ascii="바탕" w:eastAsia="바탕" w:hAnsi="바탕" w:hint="eastAsia"/>
-                <w:lang w:eastAsia="ko-KR"/>
-              </w:rPr>
-              <w:t>봉사자가 센터가 등록한 봉사를 예약할 수 있도록 한다.</w:t>
+                <w:rFonts w:ascii="바탕" w:eastAsia="바탕" w:hAnsi="바탕"/>
+                <w:lang w:eastAsia="ko-KR"/>
+              </w:rPr>
+              <w:t>Volunteer</w:t>
+            </w:r>
+            <w:r>
+              <w:rPr>
+                <w:rFonts w:ascii="바탕" w:eastAsia="바탕" w:hAnsi="바탕" w:hint="eastAsia"/>
+                <w:lang w:eastAsia="ko-KR"/>
+              </w:rPr>
+              <w:t>가 센터가 등록한 봉사를 예약할 수 있도록 한다.</w:t>
             </w:r>
           </w:p>
         </w:tc>
@@ -157,10 +164,10 @@
             </w:pPr>
             <w:r>
               <w:rPr>
-                <w:rFonts w:ascii="바탕" w:eastAsia="바탕" w:hAnsi="바탕" w:hint="eastAsia"/>
-                <w:lang w:eastAsia="ko-KR"/>
-              </w:rPr>
-              <w:t>봉사자</w:t>
+                <w:rFonts w:ascii="바탕" w:eastAsia="바탕" w:hAnsi="바탕"/>
+                <w:lang w:eastAsia="ko-KR"/>
+              </w:rPr>
+              <w:t>Volunteer</w:t>
             </w:r>
           </w:p>
         </w:tc>
@@ -202,10 +209,17 @@
             </w:pPr>
             <w:r>
               <w:rPr>
-                <w:rFonts w:ascii="바탕" w:eastAsia="바탕" w:hAnsi="바탕" w:hint="eastAsia"/>
-                <w:lang w:eastAsia="ko-KR"/>
-              </w:rPr>
-              <w:t>봉사자가 자원봉사자 구인을 클릭</w:t>
+                <w:rFonts w:ascii="바탕" w:eastAsia="바탕" w:hAnsi="바탕"/>
+                <w:lang w:eastAsia="ko-KR"/>
+              </w:rPr>
+              <w:t>Volunteer</w:t>
+            </w:r>
+            <w:r>
+              <w:rPr>
+                <w:rFonts w:ascii="바탕" w:eastAsia="바탕" w:hAnsi="바탕" w:hint="eastAsia"/>
+                <w:lang w:eastAsia="ko-KR"/>
+              </w:rPr>
+              <w:t>가 자원봉사자 구인을 클릭</w:t>
             </w:r>
             <w:r>
               <w:rPr>
@@ -216,10 +230,17 @@
             </w:r>
             <w:r>
               <w:rPr>
-                <w:rFonts w:ascii="바탕" w:eastAsia="바탕" w:hAnsi="바탕" w:hint="eastAsia"/>
-                <w:lang w:eastAsia="ko-KR"/>
-              </w:rPr>
-              <w:t>봉사자 정보</w:t>
+                <w:rFonts w:ascii="바탕" w:eastAsia="바탕" w:hAnsi="바탕"/>
+                <w:lang w:eastAsia="ko-KR"/>
+              </w:rPr>
+              <w:t>Volunteer</w:t>
+            </w:r>
+            <w:r>
+              <w:rPr>
+                <w:rFonts w:ascii="바탕" w:eastAsia="바탕" w:hAnsi="바탕" w:hint="eastAsia"/>
+                <w:lang w:eastAsia="ko-KR"/>
+              </w:rPr>
+              <w:t xml:space="preserve"> 정보</w:t>
             </w:r>
           </w:p>
         </w:tc>
@@ -443,10 +464,17 @@
             </w:r>
             <w:r>
               <w:rPr>
-                <w:rFonts w:ascii="바탕" w:eastAsia="바탕" w:hAnsi="바탕" w:hint="eastAsia"/>
-                <w:lang w:eastAsia="ko-KR"/>
-              </w:rPr>
-              <w:t xml:space="preserve">봉사자가 </w:t>
+                <w:rFonts w:ascii="바탕" w:eastAsia="바탕" w:hAnsi="바탕"/>
+                <w:lang w:eastAsia="ko-KR"/>
+              </w:rPr>
+              <w:t>Volunteer</w:t>
+            </w:r>
+            <w:r>
+              <w:rPr>
+                <w:rFonts w:ascii="바탕" w:eastAsia="바탕" w:hAnsi="바탕" w:hint="eastAsia"/>
+                <w:lang w:eastAsia="ko-KR"/>
+              </w:rPr>
+              <w:t xml:space="preserve">가 </w:t>
             </w:r>
             <w:proofErr w:type="spellStart"/>
             <w:r>
@@ -492,7 +520,21 @@
                 <w:rFonts w:ascii="바탕" w:eastAsia="바탕" w:hAnsi="바탕" w:hint="eastAsia"/>
                 <w:lang w:eastAsia="ko-KR"/>
               </w:rPr>
-              <w:t>센터들이 등록한 자원봉사자 구인 글들을 보여줌</w:t>
+              <w:t>C</w:t>
+            </w:r>
+            <w:r>
+              <w:rPr>
+                <w:rFonts w:ascii="바탕" w:eastAsia="바탕" w:hAnsi="바탕"/>
+                <w:lang w:eastAsia="ko-KR"/>
+              </w:rPr>
+              <w:t>enter</w:t>
+            </w:r>
+            <w:r>
+              <w:rPr>
+                <w:rFonts w:ascii="바탕" w:eastAsia="바탕" w:hAnsi="바탕" w:hint="eastAsia"/>
+                <w:lang w:eastAsia="ko-KR"/>
+              </w:rPr>
+              <w:t>들이 등록한 자원봉사자 구인 글들을 보여줌</w:t>
             </w:r>
           </w:p>
           <w:p>
@@ -556,10 +598,17 @@
             </w:r>
             <w:r>
               <w:rPr>
-                <w:rFonts w:ascii="바탕" w:eastAsia="바탕" w:hAnsi="바탕" w:hint="eastAsia"/>
-                <w:lang w:eastAsia="ko-KR"/>
-              </w:rPr>
-              <w:t>봉사자가 예약하기 버튼을 눌러 예약함.</w:t>
+                <w:rFonts w:ascii="바탕" w:eastAsia="바탕" w:hAnsi="바탕"/>
+                <w:lang w:eastAsia="ko-KR"/>
+              </w:rPr>
+              <w:t>Volunteer</w:t>
+            </w:r>
+            <w:r>
+              <w:rPr>
+                <w:rFonts w:ascii="바탕" w:eastAsia="바탕" w:hAnsi="바탕" w:hint="eastAsia"/>
+                <w:lang w:eastAsia="ko-KR"/>
+              </w:rPr>
+              <w:t>가 예약하기 버튼을 눌러 예약함.</w:t>
             </w:r>
           </w:p>
           <w:p>
@@ -620,7 +669,21 @@
                 <w:rFonts w:ascii="바탕" w:eastAsia="바탕" w:hAnsi="바탕" w:hint="eastAsia"/>
                 <w:lang w:eastAsia="ko-KR"/>
               </w:rPr>
-              <w:t xml:space="preserve"> 봉사자가 봉사취소버튼을 클릭</w:t>
+              <w:t xml:space="preserve"> </w:t>
+            </w:r>
+            <w:r>
+              <w:rPr>
+                <w:rFonts w:ascii="바탕" w:eastAsia="바탕" w:hAnsi="바탕"/>
+                <w:lang w:eastAsia="ko-KR"/>
+              </w:rPr>
+              <w:t>Volunteer</w:t>
+            </w:r>
+            <w:r>
+              <w:rPr>
+                <w:rFonts w:ascii="바탕" w:eastAsia="바탕" w:hAnsi="바탕" w:hint="eastAsia"/>
+                <w:lang w:eastAsia="ko-KR"/>
+              </w:rPr>
+              <w:t>가 봉사취소버튼을 클릭</w:t>
             </w:r>
           </w:p>
           <w:p>
@@ -761,10 +824,17 @@
             </w:r>
             <w:r>
               <w:rPr>
-                <w:rFonts w:ascii="바탕" w:eastAsia="바탕" w:hAnsi="바탕" w:hint="eastAsia"/>
-                <w:lang w:eastAsia="ko-KR"/>
-              </w:rPr>
-              <w:t xml:space="preserve">봉사자가 선택한 구인의 </w:t>
+                <w:rFonts w:ascii="바탕" w:eastAsia="바탕" w:hAnsi="바탕"/>
+                <w:lang w:eastAsia="ko-KR"/>
+              </w:rPr>
+              <w:t>Volunteer</w:t>
+            </w:r>
+            <w:r>
+              <w:rPr>
+                <w:rFonts w:ascii="바탕" w:eastAsia="바탕" w:hAnsi="바탕" w:hint="eastAsia"/>
+                <w:lang w:eastAsia="ko-KR"/>
+              </w:rPr>
+              <w:t xml:space="preserve">가 선택한 구인의 </w:t>
             </w:r>
             <w:proofErr w:type="spellStart"/>
             <w:r>
@@ -799,10 +869,17 @@
             </w:r>
             <w:r>
               <w:rPr>
-                <w:rFonts w:ascii="바탕" w:eastAsia="바탕" w:hAnsi="바탕" w:hint="eastAsia"/>
-                <w:lang w:eastAsia="ko-KR"/>
-              </w:rPr>
-              <w:t>봉사자가 이미 예약한 봉사의 시간과 겹치게 되면 예약이 불가능함.</w:t>
+                <w:rFonts w:ascii="바탕" w:eastAsia="바탕" w:hAnsi="바탕"/>
+                <w:lang w:eastAsia="ko-KR"/>
+              </w:rPr>
+              <w:t>Volunteer</w:t>
+            </w:r>
+            <w:r>
+              <w:rPr>
+                <w:rFonts w:ascii="바탕" w:eastAsia="바탕" w:hAnsi="바탕" w:hint="eastAsia"/>
+                <w:lang w:eastAsia="ko-KR"/>
+              </w:rPr>
+              <w:t>가 이미 예약한 봉사의 시간과 겹치게 되면 예약이 불가능함.</w:t>
             </w:r>
           </w:p>
           <w:p>
@@ -821,10 +898,17 @@
             </w:r>
             <w:r>
               <w:rPr>
-                <w:rFonts w:ascii="바탕" w:eastAsia="바탕" w:hAnsi="바탕" w:hint="eastAsia"/>
-                <w:lang w:eastAsia="ko-KR"/>
-              </w:rPr>
-              <w:t xml:space="preserve">봉사자가 </w:t>
+                <w:rFonts w:ascii="바탕" w:eastAsia="바탕" w:hAnsi="바탕"/>
+                <w:lang w:eastAsia="ko-KR"/>
+              </w:rPr>
+              <w:t>Volunteer</w:t>
+            </w:r>
+            <w:r>
+              <w:rPr>
+                <w:rFonts w:ascii="바탕" w:eastAsia="바탕" w:hAnsi="바탕" w:hint="eastAsia"/>
+                <w:lang w:eastAsia="ko-KR"/>
+              </w:rPr>
+              <w:t xml:space="preserve">가 </w:t>
             </w:r>
             <w:proofErr w:type="spellStart"/>
             <w:r>

</xml_diff>